<commit_message>
Config maps and secrets done
</commit_message>
<xml_diff>
--- a/Documentation/Chapter_0_KubeCtl_Commands.docx
+++ b/Documentation/Chapter_0_KubeCtl_Commands.docx
@@ -47,6 +47,12 @@
         <w:t xml:space="preserve"> name&gt;</w:t>
       </w:r>
       <w:r>
+        <w:rPr>
+          <w:b/>
+        </w:rPr>
+        <w:t xml:space="preserve"> </w:t>
+      </w:r>
+      <w:r>
         <w:t>: used to describe all the details about the pod.</w:t>
       </w:r>
     </w:p>
@@ -95,6 +101,12 @@
         <w:t xml:space="preserve"> name&gt;</w:t>
       </w:r>
       <w:r>
+        <w:rPr>
+          <w:b/>
+        </w:rPr>
+        <w:t xml:space="preserve"> </w:t>
+      </w:r>
+      <w:r>
         <w:t>: used to describe all the details about the service.</w:t>
       </w:r>
     </w:p>
@@ -118,24 +130,28 @@
         </w:rPr>
         <w:t xml:space="preserve">describe </w:t>
       </w:r>
+      <w:proofErr w:type="spellStart"/>
       <w:r>
         <w:rPr>
           <w:b/>
         </w:rPr>
         <w:t>rs</w:t>
       </w:r>
+      <w:proofErr w:type="spellEnd"/>
       <w:r>
         <w:rPr>
           <w:b/>
         </w:rPr>
         <w:t xml:space="preserve"> &lt;</w:t>
       </w:r>
+      <w:proofErr w:type="spellStart"/>
       <w:r>
         <w:rPr>
           <w:b/>
         </w:rPr>
         <w:t>replicaset</w:t>
       </w:r>
+      <w:proofErr w:type="spellEnd"/>
       <w:r>
         <w:rPr>
           <w:b/>
@@ -143,6 +159,12 @@
         <w:t xml:space="preserve"> name&gt;</w:t>
       </w:r>
       <w:r>
+        <w:rPr>
+          <w:b/>
+        </w:rPr>
+        <w:t xml:space="preserve"> </w:t>
+      </w:r>
+      <w:r>
         <w:t xml:space="preserve">: used to describe all the details about the </w:t>
       </w:r>
       <w:r>
@@ -197,6 +219,12 @@
         <w:t xml:space="preserve"> name&gt;</w:t>
       </w:r>
       <w:r>
+        <w:rPr>
+          <w:b/>
+        </w:rPr>
+        <w:t xml:space="preserve"> </w:t>
+      </w:r>
+      <w:r>
         <w:t xml:space="preserve">: used to describe all the details about the </w:t>
       </w:r>
       <w:r>
@@ -214,32 +242,76 @@
           <w:numId w:val="1"/>
         </w:numPr>
       </w:pPr>
-      <w:r>
-        <w:rPr>
-          <w:b/>
-        </w:rPr>
-        <w:t>minikube start</w:t>
-      </w:r>
-      <w:r>
-        <w:t>: Start minikube instance with VM and install Kubernetes.</w:t>
-      </w:r>
-    </w:p>
-    <w:p>
-      <w:pPr>
-        <w:pStyle w:val="ListParagraph"/>
-        <w:numPr>
-          <w:ilvl w:val="0"/>
-          <w:numId w:val="1"/>
-        </w:numPr>
-      </w:pPr>
-      <w:r>
-        <w:rPr>
-          <w:b/>
-        </w:rPr>
-        <w:t>minikube stop</w:t>
-      </w:r>
-      <w:r>
-        <w:t>: Stop minikube instance with VM and install Kubernetes.</w:t>
+      <w:proofErr w:type="spellStart"/>
+      <w:r>
+        <w:rPr>
+          <w:b/>
+        </w:rPr>
+        <w:t>minikube</w:t>
+      </w:r>
+      <w:proofErr w:type="spellEnd"/>
+      <w:r>
+        <w:rPr>
+          <w:b/>
+        </w:rPr>
+        <w:t xml:space="preserve"> start</w:t>
+      </w:r>
+      <w:r>
+        <w:rPr>
+          <w:b/>
+        </w:rPr>
+        <w:t xml:space="preserve"> </w:t>
+      </w:r>
+      <w:r>
+        <w:t xml:space="preserve">: Start </w:t>
+      </w:r>
+      <w:proofErr w:type="spellStart"/>
+      <w:r>
+        <w:t>minikube</w:t>
+      </w:r>
+      <w:proofErr w:type="spellEnd"/>
+      <w:r>
+        <w:t xml:space="preserve"> instance with VM and install Kubernetes.</w:t>
+      </w:r>
+    </w:p>
+    <w:p>
+      <w:pPr>
+        <w:pStyle w:val="ListParagraph"/>
+        <w:numPr>
+          <w:ilvl w:val="0"/>
+          <w:numId w:val="1"/>
+        </w:numPr>
+      </w:pPr>
+      <w:proofErr w:type="spellStart"/>
+      <w:r>
+        <w:rPr>
+          <w:b/>
+        </w:rPr>
+        <w:t>minikube</w:t>
+      </w:r>
+      <w:proofErr w:type="spellEnd"/>
+      <w:r>
+        <w:rPr>
+          <w:b/>
+        </w:rPr>
+        <w:t xml:space="preserve"> stop</w:t>
+      </w:r>
+      <w:r>
+        <w:rPr>
+          <w:b/>
+        </w:rPr>
+        <w:t xml:space="preserve"> </w:t>
+      </w:r>
+      <w:r>
+        <w:t xml:space="preserve">: Stop </w:t>
+      </w:r>
+      <w:proofErr w:type="spellStart"/>
+      <w:r>
+        <w:t>minikube</w:t>
+      </w:r>
+      <w:proofErr w:type="spellEnd"/>
+      <w:r>
+        <w:t xml:space="preserve"> instance with VM and install Kubernetes.</w:t>
       </w:r>
     </w:p>
     <w:p>
@@ -290,6 +362,12 @@
         <w:t xml:space="preserve"> name&gt;</w:t>
       </w:r>
       <w:r>
+        <w:rPr>
+          <w:b/>
+        </w:rPr>
+        <w:t xml:space="preserve"> </w:t>
+      </w:r>
+      <w:r>
         <w:t>: rollback the current deployment shift on immediate previous deployment.</w:t>
       </w:r>
     </w:p>
@@ -341,6 +419,12 @@
         <w:t xml:space="preserve"> name&gt;</w:t>
       </w:r>
       <w:r>
+        <w:rPr>
+          <w:b/>
+        </w:rPr>
+        <w:t xml:space="preserve"> </w:t>
+      </w:r>
+      <w:r>
         <w:t>: gives the list of all previous and current deployments</w:t>
       </w:r>
     </w:p>
@@ -352,11 +436,39 @@
           <w:numId w:val="1"/>
         </w:numPr>
       </w:pPr>
-      <w:r>
-        <w:rPr>
-          <w:b/>
-        </w:rPr>
-        <w:t xml:space="preserve">minikube ip: </w:t>
+      <w:proofErr w:type="spellStart"/>
+      <w:r>
+        <w:rPr>
+          <w:b/>
+        </w:rPr>
+        <w:t>minikube</w:t>
+      </w:r>
+      <w:proofErr w:type="spellEnd"/>
+      <w:r>
+        <w:rPr>
+          <w:b/>
+        </w:rPr>
+        <w:t xml:space="preserve"> </w:t>
+      </w:r>
+      <w:proofErr w:type="spellStart"/>
+      <w:r>
+        <w:rPr>
+          <w:b/>
+        </w:rPr>
+        <w:t>ip</w:t>
+      </w:r>
+      <w:proofErr w:type="spellEnd"/>
+      <w:r>
+        <w:rPr>
+          <w:b/>
+        </w:rPr>
+        <w:t xml:space="preserve"> </w:t>
+      </w:r>
+      <w:r>
+        <w:rPr>
+          <w:b/>
+        </w:rPr>
+        <w:t xml:space="preserve">: </w:t>
       </w:r>
       <w:r>
         <w:t xml:space="preserve">used to know the </w:t>
@@ -367,7 +479,15 @@
       </w:r>
       <w:proofErr w:type="spellEnd"/>
       <w:r>
-        <w:t xml:space="preserve"> of minikube to run it on browser.</w:t>
+        <w:t xml:space="preserve"> of </w:t>
+      </w:r>
+      <w:proofErr w:type="spellStart"/>
+      <w:r>
+        <w:t>minikube</w:t>
+      </w:r>
+      <w:proofErr w:type="spellEnd"/>
+      <w:r>
+        <w:t xml:space="preserve"> to run it on browser.</w:t>
       </w:r>
     </w:p>
     <w:p>
@@ -427,7 +547,19 @@
         <w:rPr>
           <w:b/>
         </w:rPr>
-        <w:t xml:space="preserve">&lt;namespaces&gt;: </w:t>
+        <w:t>&lt;namespaces&gt;</w:t>
+      </w:r>
+      <w:r>
+        <w:rPr>
+          <w:b/>
+        </w:rPr>
+        <w:t xml:space="preserve"> </w:t>
+      </w:r>
+      <w:r>
+        <w:rPr>
+          <w:b/>
+        </w:rPr>
+        <w:t xml:space="preserve">: </w:t>
       </w:r>
       <w:r>
         <w:t xml:space="preserve"> find all pods in the specific namespace</w:t>
@@ -466,7 +598,19 @@
         <w:rPr>
           <w:b/>
         </w:rPr>
-        <w:t xml:space="preserve">&lt;namespaces&gt;: </w:t>
+        <w:t>&lt;namespaces&gt;</w:t>
+      </w:r>
+      <w:r>
+        <w:rPr>
+          <w:b/>
+        </w:rPr>
+        <w:t xml:space="preserve"> </w:t>
+      </w:r>
+      <w:r>
+        <w:rPr>
+          <w:b/>
+        </w:rPr>
+        <w:t xml:space="preserve">: </w:t>
       </w:r>
       <w:r>
         <w:t xml:space="preserve"> find all entities in the specific namespace</w:t>
@@ -517,7 +661,19 @@
         <w:rPr>
           <w:b/>
         </w:rPr>
-        <w:t>&lt;namespaces&gt;:</w:t>
+        <w:t>&lt;namespaces&gt;</w:t>
+      </w:r>
+      <w:r>
+        <w:rPr>
+          <w:b/>
+        </w:rPr>
+        <w:t xml:space="preserve"> </w:t>
+      </w:r>
+      <w:r>
+        <w:rPr>
+          <w:b/>
+        </w:rPr>
+        <w:t>:</w:t>
       </w:r>
       <w:r>
         <w:rPr>
@@ -548,11 +704,19 @@
           <w:b/>
         </w:rPr>
       </w:pPr>
-      <w:r>
-        <w:rPr>
-          <w:b/>
-        </w:rPr>
-        <w:t>Kubectl log</w:t>
+      <w:proofErr w:type="spellStart"/>
+      <w:r>
+        <w:rPr>
+          <w:b/>
+        </w:rPr>
+        <w:t>Kubectl</w:t>
+      </w:r>
+      <w:proofErr w:type="spellEnd"/>
+      <w:r>
+        <w:rPr>
+          <w:b/>
+        </w:rPr>
+        <w:t xml:space="preserve"> log</w:t>
       </w:r>
       <w:r>
         <w:rPr>
@@ -564,7 +728,19 @@
         <w:rPr>
           <w:b/>
         </w:rPr>
-        <w:t xml:space="preserve"> &lt;pod name&gt;:</w:t>
+        <w:t xml:space="preserve"> &lt;pod name&gt;</w:t>
+      </w:r>
+      <w:r>
+        <w:rPr>
+          <w:b/>
+        </w:rPr>
+        <w:t xml:space="preserve"> </w:t>
+      </w:r>
+      <w:r>
+        <w:rPr>
+          <w:b/>
+        </w:rPr>
+        <w:t>:</w:t>
       </w:r>
       <w:r>
         <w:t xml:space="preserve"> get all the logs running in the pod</w:t>
@@ -578,11 +754,19 @@
           <w:numId w:val="1"/>
         </w:numPr>
       </w:pPr>
-      <w:r>
-        <w:rPr>
-          <w:b/>
-        </w:rPr>
-        <w:t xml:space="preserve">Kubectl get </w:t>
+      <w:proofErr w:type="spellStart"/>
+      <w:r>
+        <w:rPr>
+          <w:b/>
+        </w:rPr>
+        <w:t>Kubectl</w:t>
+      </w:r>
+      <w:proofErr w:type="spellEnd"/>
+      <w:r>
+        <w:rPr>
+          <w:b/>
+        </w:rPr>
+        <w:t xml:space="preserve"> get </w:t>
       </w:r>
       <w:proofErr w:type="spellStart"/>
       <w:r>
@@ -621,11 +805,19 @@
           <w:numId w:val="1"/>
         </w:numPr>
       </w:pPr>
-      <w:r>
-        <w:rPr>
-          <w:b/>
-        </w:rPr>
-        <w:t xml:space="preserve">kubectl get </w:t>
+      <w:proofErr w:type="spellStart"/>
+      <w:r>
+        <w:rPr>
+          <w:b/>
+        </w:rPr>
+        <w:t>kubectl</w:t>
+      </w:r>
+      <w:proofErr w:type="spellEnd"/>
+      <w:r>
+        <w:rPr>
+          <w:b/>
+        </w:rPr>
+        <w:t xml:space="preserve"> get </w:t>
       </w:r>
       <w:proofErr w:type="spellStart"/>
       <w:r>
@@ -639,6 +831,12 @@
         <w:rPr>
           <w:b/>
         </w:rPr>
+        <w:t xml:space="preserve"> </w:t>
+      </w:r>
+      <w:r>
+        <w:rPr>
+          <w:b/>
+        </w:rPr>
         <w:t xml:space="preserve">: </w:t>
       </w:r>
       <w:r>
@@ -677,7 +875,19 @@
         <w:rPr>
           <w:b/>
         </w:rPr>
-        <w:t xml:space="preserve">kubectl get pods -o wide: </w:t>
+        <w:t>kubectl get pods -o wide</w:t>
+      </w:r>
+      <w:r>
+        <w:rPr>
+          <w:b/>
+        </w:rPr>
+        <w:t xml:space="preserve"> </w:t>
+      </w:r>
+      <w:r>
+        <w:rPr>
+          <w:b/>
+        </w:rPr>
+        <w:t xml:space="preserve">: </w:t>
       </w:r>
       <w:r>
         <w:t xml:space="preserve"> gives us the list of pods running in which node in </w:t>
@@ -702,14 +912,330 @@
           <w:b/>
         </w:rPr>
       </w:pPr>
-      <w:r>
-        <w:rPr>
-          <w:b/>
-        </w:rPr>
-        <w:t>kubectl get po –</w:t>
-      </w:r>
-      <w:r>
-        <w:t>watch: watch the live status of the pods</w:t>
+      <w:proofErr w:type="spellStart"/>
+      <w:r>
+        <w:rPr>
+          <w:b/>
+        </w:rPr>
+        <w:t>kubectl</w:t>
+      </w:r>
+      <w:proofErr w:type="spellEnd"/>
+      <w:r>
+        <w:rPr>
+          <w:b/>
+        </w:rPr>
+        <w:t xml:space="preserve"> get po </w:t>
+      </w:r>
+      <w:r>
+        <w:rPr>
+          <w:b/>
+        </w:rPr>
+        <w:t>–</w:t>
+      </w:r>
+      <w:r>
+        <w:rPr>
+          <w:b/>
+        </w:rPr>
+        <w:t>watch</w:t>
+      </w:r>
+      <w:r>
+        <w:rPr>
+          <w:b/>
+        </w:rPr>
+        <w:t xml:space="preserve"> </w:t>
+      </w:r>
+      <w:r>
+        <w:rPr>
+          <w:b/>
+        </w:rPr>
+        <w:t>:</w:t>
+      </w:r>
+      <w:r>
+        <w:t xml:space="preserve"> watch the live status of the pods</w:t>
+      </w:r>
+    </w:p>
+    <w:p>
+      <w:pPr>
+        <w:pStyle w:val="ListParagraph"/>
+        <w:numPr>
+          <w:ilvl w:val="0"/>
+          <w:numId w:val="1"/>
+        </w:numPr>
+        <w:rPr>
+          <w:b/>
+        </w:rPr>
+      </w:pPr>
+      <w:proofErr w:type="spellStart"/>
+      <w:r>
+        <w:rPr>
+          <w:b/>
+        </w:rPr>
+        <w:t>sudo</w:t>
+      </w:r>
+      <w:proofErr w:type="spellEnd"/>
+      <w:r>
+        <w:rPr>
+          <w:b/>
+        </w:rPr>
+        <w:t xml:space="preserve"> </w:t>
+      </w:r>
+      <w:proofErr w:type="spellStart"/>
+      <w:r>
+        <w:rPr>
+          <w:b/>
+        </w:rPr>
+        <w:t>useradd</w:t>
+      </w:r>
+      <w:proofErr w:type="spellEnd"/>
+      <w:r>
+        <w:rPr>
+          <w:b/>
+        </w:rPr>
+        <w:t xml:space="preserve"> </w:t>
+      </w:r>
+      <w:r>
+        <w:rPr>
+          <w:b/>
+        </w:rPr>
+        <w:t>-&lt;username&gt;</w:t>
+      </w:r>
+      <w:r>
+        <w:rPr>
+          <w:b/>
+        </w:rPr>
+        <w:t xml:space="preserve"> </w:t>
+      </w:r>
+      <w:r>
+        <w:rPr>
+          <w:b/>
+        </w:rPr>
+        <w:t>:</w:t>
+      </w:r>
+      <w:r>
+        <w:t xml:space="preserve"> used to ass a user</w:t>
+      </w:r>
+    </w:p>
+    <w:p>
+      <w:pPr>
+        <w:pStyle w:val="ListParagraph"/>
+        <w:numPr>
+          <w:ilvl w:val="0"/>
+          <w:numId w:val="1"/>
+        </w:numPr>
+      </w:pPr>
+      <w:proofErr w:type="spellStart"/>
+      <w:r>
+        <w:rPr>
+          <w:b/>
+        </w:rPr>
+        <w:t>sudo</w:t>
+      </w:r>
+      <w:proofErr w:type="spellEnd"/>
+      <w:r>
+        <w:rPr>
+          <w:b/>
+        </w:rPr>
+        <w:t xml:space="preserve"> passwd &lt;username&gt;</w:t>
+      </w:r>
+      <w:r>
+        <w:rPr>
+          <w:b/>
+        </w:rPr>
+        <w:t xml:space="preserve"> </w:t>
+      </w:r>
+      <w:r>
+        <w:rPr>
+          <w:b/>
+        </w:rPr>
+        <w:t>:</w:t>
+      </w:r>
+      <w:r>
+        <w:rPr>
+          <w:b/>
+        </w:rPr>
+        <w:t xml:space="preserve"> </w:t>
+      </w:r>
+      <w:r>
+        <w:t>used to get the password of specific user.</w:t>
+      </w:r>
+    </w:p>
+    <w:p>
+      <w:pPr>
+        <w:pStyle w:val="ListParagraph"/>
+        <w:numPr>
+          <w:ilvl w:val="0"/>
+          <w:numId w:val="1"/>
+        </w:numPr>
+        <w:rPr>
+          <w:b/>
+        </w:rPr>
+      </w:pPr>
+      <w:proofErr w:type="spellStart"/>
+      <w:r>
+        <w:rPr>
+          <w:b/>
+        </w:rPr>
+        <w:t>s</w:t>
+      </w:r>
+      <w:r>
+        <w:rPr>
+          <w:b/>
+        </w:rPr>
+        <w:t>u</w:t>
+      </w:r>
+      <w:proofErr w:type="spellEnd"/>
+      <w:r>
+        <w:rPr>
+          <w:b/>
+        </w:rPr>
+        <w:t xml:space="preserve"> - &lt;username&gt; : </w:t>
+      </w:r>
+      <w:r>
+        <w:t>used to login into the user</w:t>
+      </w:r>
+    </w:p>
+    <w:p>
+      <w:pPr>
+        <w:pStyle w:val="ListParagraph"/>
+        <w:numPr>
+          <w:ilvl w:val="0"/>
+          <w:numId w:val="1"/>
+        </w:numPr>
+        <w:rPr>
+          <w:b/>
+        </w:rPr>
+      </w:pPr>
+      <w:proofErr w:type="spellStart"/>
+      <w:r>
+        <w:rPr>
+          <w:b/>
+        </w:rPr>
+        <w:t>kubectl</w:t>
+      </w:r>
+      <w:proofErr w:type="spellEnd"/>
+      <w:r>
+        <w:rPr>
+          <w:b/>
+        </w:rPr>
+        <w:t xml:space="preserve"> config set-cluster tushar.k8s.local --server=https://api-tushar-k8s-local-9qlq98-1380874416.us-east-1.elb.amazonaws.com</w:t>
+      </w:r>
+      <w:r>
+        <w:rPr>
+          <w:b/>
+        </w:rPr>
+        <w:t xml:space="preserve"> : </w:t>
+      </w:r>
+      <w:r>
+        <w:t>set the cluster endpoint in the user</w:t>
+      </w:r>
+      <w:r>
+        <w:t xml:space="preserve"> </w:t>
+      </w:r>
+    </w:p>
+    <w:p>
+      <w:pPr>
+        <w:pStyle w:val="ListParagraph"/>
+        <w:numPr>
+          <w:ilvl w:val="0"/>
+          <w:numId w:val="1"/>
+        </w:numPr>
+        <w:rPr>
+          <w:b/>
+        </w:rPr>
+      </w:pPr>
+      <w:proofErr w:type="spellStart"/>
+      <w:r>
+        <w:rPr>
+          <w:b/>
+        </w:rPr>
+        <w:t>kubectl</w:t>
+      </w:r>
+      <w:proofErr w:type="spellEnd"/>
+      <w:r>
+        <w:rPr>
+          <w:b/>
+        </w:rPr>
+        <w:t xml:space="preserve"> config set-context </w:t>
+      </w:r>
+      <w:proofErr w:type="spellStart"/>
+      <w:r>
+        <w:rPr>
+          <w:b/>
+        </w:rPr>
+        <w:t>mycontext</w:t>
+      </w:r>
+      <w:proofErr w:type="spellEnd"/>
+      <w:r>
+        <w:rPr>
+          <w:b/>
+        </w:rPr>
+        <w:t xml:space="preserve"> --user </w:t>
+      </w:r>
+      <w:proofErr w:type="spellStart"/>
+      <w:r>
+        <w:rPr>
+          <w:b/>
+        </w:rPr>
+        <w:t>francis-linux</w:t>
+      </w:r>
+      <w:proofErr w:type="spellEnd"/>
+      <w:r>
+        <w:rPr>
+          <w:b/>
+        </w:rPr>
+        <w:t xml:space="preserve"> --cluster tushar.k8s.local</w:t>
+      </w:r>
+      <w:r>
+        <w:rPr>
+          <w:b/>
+        </w:rPr>
+        <w:t xml:space="preserve">: </w:t>
+      </w:r>
+      <w:r>
+        <w:t xml:space="preserve"> set the context for the config view in the user</w:t>
+      </w:r>
+    </w:p>
+    <w:p>
+      <w:pPr>
+        <w:pStyle w:val="ListParagraph"/>
+        <w:numPr>
+          <w:ilvl w:val="0"/>
+          <w:numId w:val="1"/>
+        </w:numPr>
+        <w:rPr>
+          <w:b/>
+        </w:rPr>
+      </w:pPr>
+      <w:proofErr w:type="spellStart"/>
+      <w:r>
+        <w:rPr>
+          <w:b/>
+        </w:rPr>
+        <w:t>kubectl</w:t>
+      </w:r>
+      <w:proofErr w:type="spellEnd"/>
+      <w:r>
+        <w:rPr>
+          <w:b/>
+        </w:rPr>
+        <w:t xml:space="preserve"> config use-context </w:t>
+      </w:r>
+      <w:proofErr w:type="spellStart"/>
+      <w:r>
+        <w:rPr>
+          <w:b/>
+        </w:rPr>
+        <w:t>mycontext</w:t>
+      </w:r>
+      <w:proofErr w:type="spellEnd"/>
+      <w:r>
+        <w:rPr>
+          <w:b/>
+        </w:rPr>
+        <w:t xml:space="preserve">: </w:t>
+      </w:r>
+      <w:r>
+        <w:t xml:space="preserve"> use the context in user profile</w:t>
       </w:r>
       <w:bookmarkStart w:id="0" w:name="_GoBack"/>
       <w:bookmarkEnd w:id="0"/>

</xml_diff>